<commit_message>
changes to formatting, last graphs, order of text
</commit_message>
<xml_diff>
--- a/Pair_Assignment3.docx
+++ b/Pair_Assignment3.docx
@@ -180,6 +180,9 @@
       </w:r>
     </w:p>
     <w:p>
+      <w:pPr>
+        <w:pStyle w:val="FirstParagraph"/>
+      </w:pPr>
       <w:r>
         <w:t xml:space="preserve">We use a hand-collect a unique panel dataset containing information on board members in Bavaria's</w:t>
       </w:r>
@@ -194,7 +197,7 @@
       </w:r>
       <w:r>
         <w:rPr>
-          <w:rStyle w:val="FootnoteRef"/>
+          <w:rStyle w:val="FootnoteReference"/>
         </w:rPr>
         <w:footnoteReference w:id="24"/>
       </w:r>
@@ -228,6 +231,9 @@
       </w:r>
     </w:p>
     <w:p>
+      <w:pPr>
+        <w:pStyle w:val="FirstParagraph"/>
+      </w:pPr>
       <w:r>
         <w:t xml:space="preserve">A database on mayoral elections in Bavaria is available from the state statistical office upon request. It contains information on direct municipal elections between 1948 and 2014 including election date; name of all candidates and their vote shares; and party affiliation. With this database we are covering 79 of the 416 German</w:t>
       </w:r>
@@ -248,6 +254,9 @@
       </w:r>
     </w:p>
     <w:p>
+      <w:pPr>
+        <w:pStyle w:val="BodyText"/>
+      </w:pPr>
       <w:r>
         <w:t xml:space="preserve">After obtaining the raw data, we cleaned the data set and subsequently created additional variables needed in our analysis. The individual steps taken are outline in the subsequent sections.</w:t>
       </w:r>
@@ -288,6 +297,9 @@
       </w:r>
     </w:p>
     <w:p>
+      <w:pPr>
+        <w:pStyle w:val="FirstParagraph"/>
+      </w:pPr>
       <w:r>
         <w:t xml:space="preserve">In order to make our analysis more accessible, we re-defined the variable names in the</w:t>
       </w:r>
@@ -308,6 +320,9 @@
       </w:r>
     </w:p>
     <w:p>
+      <w:pPr>
+        <w:pStyle w:val="BodyText"/>
+      </w:pPr>
       <w:r>
         <w:t xml:space="preserve">Furthermore, we created an additional variable for top positions in</w:t>
       </w:r>
@@ -337,6 +352,9 @@
       </w:r>
     </w:p>
     <w:p>
+      <w:pPr>
+        <w:pStyle w:val="BodyText"/>
+      </w:pPr>
       <w:r>
         <w:t xml:space="preserve">Finally, we created four sub-data frames by subsetting the initial dataframe in order to analyze different aspects of</w:t>
       </w:r>
@@ -367,6 +385,9 @@
       </w:r>
     </w:p>
     <w:p>
+      <w:pPr>
+        <w:pStyle w:val="FirstParagraph"/>
+      </w:pPr>
       <w:r>
         <w:t xml:space="preserve">In addition to the variables available in the data set already, we created variables (1) distinguishing 'first time mayors', (2) identifying competitive elections where there were more than one candidate, (3) the number of times a single mayor was elected, which allowed us to identify mayor's first re-election. This last point is important because our research is interested in the first re-election of mayors specifically.</w:t>
       </w:r>
@@ -382,11 +403,17 @@
       </w:r>
     </w:p>
     <w:p>
+      <w:pPr>
+        <w:pStyle w:val="FirstParagraph"/>
+      </w:pPr>
       <w:r>
         <w:t xml:space="preserve">The municipal election data as provided by the Bavarian Statistical Service was provided as an Excel worksheet, which also meant that the columns where named in a way which was not computer-readable. As a result, we had to clean the names of the data set almost entirely. Aside from containing spaces, they also frequently contained line breaks and carriage returns.</w:t>
       </w:r>
     </w:p>
     <w:p>
+      <w:pPr>
+        <w:pStyle w:val="BodyText"/>
+      </w:pPr>
       <w:r>
         <w:t xml:space="preserve">Aside from the variables included in the data set, we extracted information on PhD titles from the names of the candidates from the variable for candidate's name and created a new variable indicating whether the person has a Dr. title or not; this was necessary in order to merge the</w:t>
       </w:r>
@@ -432,6 +459,9 @@
       </w:r>
     </w:p>
     <w:p>
+      <w:pPr>
+        <w:pStyle w:val="FirstParagraph"/>
+      </w:pPr>
       <w:r>
         <w:t xml:space="preserve">In order to analyze whether mayors with a board seat in a public savings bank are more likely to be re-elected, we need know whether a mayor was board member in a</w:t>
       </w:r>
@@ -476,7 +506,7 @@
       </w:r>
       <w:r>
         <w:rPr>
-          <w:rStyle w:val="FootnoteRef"/>
+          <w:rStyle w:val="FootnoteReference"/>
         </w:rPr>
         <w:footnoteReference w:id="33"/>
       </w:r>
@@ -485,6 +515,9 @@
       </w:r>
     </w:p>
     <w:p>
+      <w:pPr>
+        <w:pStyle w:val="BodyText"/>
+      </w:pPr>
       <w:r>
         <w:t xml:space="preserve">However, as we are interested in whether the incumbent (and not the election winner) was holding a board seat, we had to add another variable indicating if the election winner of the previous election (i.e. the incumbent) was a board member.</w:t>
       </w:r>
@@ -510,6 +543,9 @@
       </w:r>
     </w:p>
     <w:p>
+      <w:pPr>
+        <w:pStyle w:val="FirstParagraph"/>
+      </w:pPr>
       <w:r>
         <w:t xml:space="preserve">As outlined above, the</w:t>
       </w:r>
@@ -530,23 +566,43 @@
       </w:r>
     </w:p>
     <w:p>
+      <w:pPr>
+        <w:pStyle w:val="BodyText"/>
+      </w:pPr>
       <w:r>
         <w:t xml:space="preserve">The Board Membership dataset contains 79 banks. Board size varies between a maximum of 32 board seats and a minimum of six seats; on average (median), Bavarian savings banks have 12 persons on the supervisory board.</w:t>
       </w:r>
     </w:p>
-    <w:p/>
-    <w:p>
+    <w:p>
+      <w:pPr>
+        <w:pStyle w:val="BodyText"/>
+      </w:pPr>
+    </w:p>
+    <w:p>
+      <w:pPr>
+        <w:pStyle w:val="BodyText"/>
+      </w:pPr>
       <w:r>
         <w:t xml:space="preserve">For those 79 banks, we have overall almost 9,000 board member-year observations, about 1,600 unique board member profiles of which 410 are mayors (23%) and 175 are county commissioners (11%).</w:t>
       </w:r>
     </w:p>
     <w:p>
+      <w:pPr>
+        <w:pStyle w:val="BodyText"/>
+      </w:pPr>
       <w:r>
         <w:t xml:space="preserve">Of the 9,000 board member-year observations, about one-fourth (2,115 observations) are member-year observations for board members in top positions. Of those 2,115 observations, 875 are mayors and 1,006 are county commissioners; only 238 top-position observations belong to persons that are not full-time politicians.</w:t>
       </w:r>
     </w:p>
-    <w:p/>
-    <w:p>
+    <w:p>
+      <w:pPr>
+        <w:pStyle w:val="BodyText"/>
+      </w:pPr>
+    </w:p>
+    <w:p>
+      <w:pPr>
+        <w:pStyle w:val="BodyText"/>
+      </w:pPr>
       <w:r>
         <w:t xml:space="preserve">Overall, this shows that a considerable share of bank boards is hold by full-time politicians (34%). Moreover, political representation is pronounced in top positions of banks' boards (county commissioners are only in top positions); as board seat holders of top positions have much higher influence on banks' strategic decisions (e.g. as the chairman is always member of the credit committee), this finding confirms our suspicion that German</w:t>
       </w:r>
@@ -577,6 +633,9 @@
       </w:r>
     </w:p>
     <w:p>
+      <w:pPr>
+        <w:pStyle w:val="FirstParagraph"/>
+      </w:pPr>
       <w:r>
         <w:t xml:space="preserve">The municipal election data set was subsetted to only include the time period for which we have data on</w:t>
       </w:r>
@@ -597,20 +656,29 @@
       </w:r>
     </w:p>
     <w:p>
+      <w:pPr>
+        <w:pStyle w:val="BodyText"/>
+      </w:pPr>
       <w:r>
         <w:t xml:space="preserve">The subsetted election data set which we use in the analysis contains 1598 observations across two municipal election rounds (2008 and 2014). It contains the following data on mayoral candidates: the names of the winning candidates, as well as their party afiliations, year of birth and gender. Additionally, the names of all runner ups are listed as well as the combined number of votes for all candidates who did not win the race.</w:t>
       </w:r>
     </w:p>
     <w:p>
+      <w:pPr>
+        <w:pStyle w:val="BodyText"/>
+      </w:pPr>
       <w:r>
         <w:t xml:space="preserve">Out of all the mayors elected the time period under study, 5.257% of the mayors who were elected were female.</w:t>
       </w:r>
     </w:p>
     <w:p>
+      <w:pPr>
+        <w:pStyle w:val="BodyText"/>
+      </w:pPr>
       <w:r>
         <w:drawing>
           <wp:inline>
-            <wp:extent cx="5440680" cy="4075836"/>
+            <wp:extent cx="5334000" cy="3995918"/>
             <wp:effectExtent b="0" l="0" r="0" t="0"/>
             <wp:docPr descr="" id="1" name="Picture"/>
             <a:graphic>
@@ -631,7 +699,7 @@
                   <pic:spPr bwMode="auto">
                     <a:xfrm>
                       <a:off x="0" y="0"/>
-                      <a:ext cx="5440680" cy="4075836"/>
+                      <a:ext cx="5334000" cy="3995918"/>
                     </a:xfrm>
                     <a:prstGeom prst="rect">
                       <a:avLst/>
@@ -657,10 +725,13 @@
       </w:r>
     </w:p>
     <w:p>
+      <w:pPr>
+        <w:pStyle w:val="BodyText"/>
+      </w:pPr>
       <w:r>
         <w:drawing>
           <wp:inline>
-            <wp:extent cx="5440680" cy="4075836"/>
+            <wp:extent cx="5334000" cy="3995918"/>
             <wp:effectExtent b="0" l="0" r="0" t="0"/>
             <wp:docPr descr="" id="1" name="Picture"/>
             <a:graphic>
@@ -681,7 +752,7 @@
                   <pic:spPr bwMode="auto">
                     <a:xfrm>
                       <a:off x="0" y="0"/>
-                      <a:ext cx="5440680" cy="4075836"/>
+                      <a:ext cx="5334000" cy="3995918"/>
                     </a:xfrm>
                     <a:prstGeom prst="rect">
                       <a:avLst/>
@@ -701,6 +772,9 @@
       </w:r>
     </w:p>
     <w:p>
+      <w:pPr>
+        <w:pStyle w:val="BodyText"/>
+      </w:pPr>
       <w:r>
         <w:t xml:space="preserve">Comparing the chances of re-election for mayors of different parties, we find that mayors from all parties except the SPD are re-elected in about 20% of the cases, whose mayors can reclaim office in only 10% of the cases.</w:t>
       </w:r>
@@ -726,6 +800,9 @@
       </w:r>
     </w:p>
     <w:p>
+      <w:pPr>
+        <w:pStyle w:val="FirstParagraph"/>
+      </w:pPr>
       <w:r>
         <w:t xml:space="preserve">Finally, we run first regressions in order to test the effect of board membership for re-election chances of mayors. In a first, very simple equation (1), we regress re-election (binary variable) on board membership (binary variable); in the second specification we add municipality size proxied by the number of eligible voters in a municipality to the regression. As the distribution of municipality size is strongly positively skewed, we include the variable in log format (Figure X). In regression 3, we furthermore add the previous vote share of the incumbent to the regression assuming that the previous vote share should be positively correlated with re-election chance of the incumbent. Finally, we add a dummy for the gender of the incumbent in specification 4.</w:t>
       </w:r>
@@ -737,6 +814,20 @@
 
 <file path=word/footnotes.xml><?xml version="1.0" encoding="utf-8"?>
 <w:footnotes xmlns:w="http://schemas.openxmlformats.org/wordprocessingml/2006/main" xmlns:m="http://schemas.openxmlformats.org/officeDocument/2006/math" xmlns:r="http://schemas.openxmlformats.org/officeDocument/2006/relationships" xmlns:o="urn:schemas-microsoft-com:office:office" xmlns:v="urn:schemas-microsoft-com:vml" xmlns:w10="urn:schemas-microsoft-com:office:word" xmlns:a="http://schemas.openxmlformats.org/drawingml/2006/main" xmlns:pic="http://schemas.openxmlformats.org/drawingml/2006/picture" xmlns:wp="http://schemas.openxmlformats.org/drawingml/2006/wordprocessingDrawing">
+  <w:footnote w:type="continuationSeparator" w:id="0">
+    <w:p>
+      <w:r>
+        <w:continuationSeparator/>
+      </w:r>
+    </w:p>
+  </w:footnote>
+  <w:footnote w:type="separator" w:id="-1">
+    <w:p>
+      <w:r>
+        <w:separator/>
+      </w:r>
+    </w:p>
+  </w:footnote>
   <w:footnote w:id="24">
     <w:p>
       <w:pPr>
@@ -744,9 +835,12 @@
       </w:pPr>
       <w:r>
         <w:rPr>
-          <w:rStyle w:val="FootnoteRef"/>
+          <w:rStyle w:val="FootnoteReference"/>
         </w:rPr>
         <w:footnoteRef/>
+      </w:r>
+      <w:r>
+        <w:t xml:space="preserve"> </w:t>
       </w:r>
       <w:r>
         <w:t xml:space="preserve">This dataset was collected as part of a research project by Guillermo Rosas (Washington University in St. Louis;</w:t>
@@ -757,7 +851,7 @@
       <w:hyperlink r:id="rId25">
         <w:r>
           <w:rPr>
-            <w:rStyle w:val="Link"/>
+            <w:rStyle w:val="Hyperlink"/>
           </w:rPr>
           <w:t xml:space="preserve">grosas@wustl.edu</w:t>
         </w:r>
@@ -771,7 +865,7 @@
       <w:hyperlink r:id="rId26">
         <w:r>
           <w:rPr>
-            <w:rStyle w:val="Link"/>
+            <w:rStyle w:val="Hyperlink"/>
           </w:rPr>
           <w:t xml:space="preserve">markgraf@hertie-school.org</w:t>
         </w:r>
@@ -788,9 +882,12 @@
       </w:pPr>
       <w:r>
         <w:rPr>
-          <w:rStyle w:val="FootnoteRef"/>
+          <w:rStyle w:val="FootnoteReference"/>
         </w:rPr>
         <w:footnoteRef/>
+      </w:r>
+      <w:r>
+        <w:t xml:space="preserve"> </w:t>
       </w:r>
       <w:r>
         <w:t xml:space="preserve">As the focus of this paper is the analysis of the electoral effect of board membership, we focus on the re-election chances of mayors with board membership in a</w:t>
@@ -899,7 +996,7 @@
     </w:lvl>
   </w:abstractNum>
   <w:abstractNum w:abstractNumId="990">
-    <w:nsid w:val="f681fdb2"/>
+    <w:nsid w:val="277be8d0"/>
     <w:multiLevelType w:val="multilevel"/>
     <w:lvl w:ilvl="0">
       <w:numFmt w:val="bullet"/>
@@ -1009,13 +1106,25 @@
   <w:style w:type="paragraph" w:default="1" w:styleId="Normal">
     <w:name w:val="Normal"/>
     <w:qFormat/>
+  </w:style>
+  <w:style w:type="paragraph" w:styleId="BodyText">
+    <w:name w:val="Body Text"/>
+    <w:basedOn w:val="Normal"/>
+    <w:link w:val="BodyTextChar"/>
     <w:pPr>
       <w:spacing w:before="180" w:after="180"/>
     </w:pPr>
-  </w:style>
-  <w:style w:type="paragraph" w:styleId="Compact">
+    <w:qFormat/>
+  </w:style>
+  <w:style w:type="paragraph" w:customStyle="1" w:styleId="FirstParagraph">
+    <w:name w:val="First Paragraph"/>
+    <w:basedOn w:val="BodyText"/>
+    <w:next w:val="BodyText"/>
+    <w:qFormat/>
+  </w:style>
+  <w:style w:type="paragraph" w:customStyle="1" w:styleId="Compact">
     <w:name w:val="Compact"/>
-    <w:basedOn w:val="Normal"/>
+    <w:basedOn w:val="BodyText"/>
     <w:qFormat/>
     <w:pPr>
       <w:spacing w:before="36" w:after="36"/>
@@ -1024,7 +1133,7 @@
   <w:style w:type="paragraph" w:styleId="Title">
     <w:name w:val="Title"/>
     <w:basedOn w:val="Normal"/>
-    <w:next w:val="Normal"/>
+    <w:next w:val="BodyText"/>
     <w:qFormat/>
     <w:pPr>
       <w:keepNext/>
@@ -1044,7 +1153,7 @@
   <w:style w:type="paragraph" w:styleId="Subtitle">
     <w:name w:val="Subtitle"/>
     <w:basedOn w:val="Title"/>
-    <w:next w:val="Normal"/>
+    <w:next w:val="BodyText"/>
     <w:qFormat/>
     <w:pPr>
       <w:keepNext/>
@@ -1057,9 +1166,9 @@
       <w:szCs w:val="30"/>
     </w:rPr>
   </w:style>
-  <w:style w:type="paragraph" w:styleId="Author">
+  <w:style w:type="paragraph" w:customStyle="1" w:styleId="Author">
     <w:name w:val="Author"/>
-    <w:next w:val="Normal"/>
+    <w:next w:val="BodyText"/>
     <w:qFormat/>
     <w:pPr>
       <w:keepNext/>
@@ -1069,7 +1178,7 @@
   </w:style>
   <w:style w:type="paragraph" w:styleId="Date">
     <w:name w:val="Date"/>
-    <w:next w:val="Normal"/>
+    <w:next w:val="BodyText"/>
     <w:qFormat/>
     <w:pPr>
       <w:keepNext/>
@@ -1077,10 +1186,10 @@
       <w:jc w:val="center"/>
     </w:pPr>
   </w:style>
-  <w:style w:type="paragraph" w:styleId="Abstract">
+  <w:style w:type="paragraph" w:customStyle="1" w:styleId="Abstract">
     <w:name w:val="Abstract"/>
     <w:basedOn w:val="Normal"/>
-    <w:next w:val="Normal"/>
+    <w:next w:val="BodyText"/>
     <w:qFormat/>
     <w:pPr>
       <w:keepNext/>
@@ -1103,7 +1212,7 @@
   <w:style w:type="paragraph" w:styleId="Heading1">
     <w:name w:val="Heading 1"/>
     <w:basedOn w:val="Normal"/>
-    <w:next w:val="Normal"/>
+    <w:next w:val="BodyText"/>
     <w:uiPriority w:val="9"/>
     <w:qFormat/>
     <w:pPr>
@@ -1124,7 +1233,7 @@
   <w:style w:type="paragraph" w:styleId="Heading2">
     <w:name w:val="Heading 2"/>
     <w:basedOn w:val="Normal"/>
-    <w:next w:val="Normal"/>
+    <w:next w:val="BodyText"/>
     <w:uiPriority w:val="9"/>
     <w:unhideWhenUsed/>
     <w:qFormat/>
@@ -1146,7 +1255,7 @@
   <w:style w:type="paragraph" w:styleId="Heading3">
     <w:name w:val="Heading 3"/>
     <w:basedOn w:val="Normal"/>
-    <w:next w:val="Normal"/>
+    <w:next w:val="BodyText"/>
     <w:uiPriority w:val="9"/>
     <w:unhideWhenUsed/>
     <w:qFormat/>
@@ -1154,7 +1263,7 @@
       <w:keepNext/>
       <w:keepLines/>
       <w:spacing w:before="200" w:after="0"/>
-      <w:outlineLvl w:val="1"/>
+      <w:outlineLvl w:val="2"/>
     </w:pPr>
     <w:rPr>
       <w:rFonts w:asciiTheme="majorHAnsi" w:eastAsiaTheme="majorEastAsia" w:hAnsiTheme="majorHAnsi" w:cstheme="majorBidi"/>
@@ -1168,7 +1277,7 @@
   <w:style w:type="paragraph" w:styleId="Heading4">
     <w:name w:val="Heading 4"/>
     <w:basedOn w:val="Normal"/>
-    <w:next w:val="Normal"/>
+    <w:next w:val="BodyText"/>
     <w:uiPriority w:val="9"/>
     <w:unhideWhenUsed/>
     <w:qFormat/>
@@ -1176,7 +1285,7 @@
       <w:keepNext/>
       <w:keepLines/>
       <w:spacing w:before="200" w:after="0"/>
-      <w:outlineLvl w:val="1"/>
+      <w:outlineLvl w:val="3"/>
     </w:pPr>
     <w:rPr>
       <w:rFonts w:asciiTheme="majorHAnsi" w:eastAsiaTheme="majorEastAsia" w:hAnsiTheme="majorHAnsi" w:cstheme="majorBidi"/>
@@ -1190,7 +1299,7 @@
   <w:style w:type="paragraph" w:styleId="Heading5">
     <w:name w:val="Heading 5"/>
     <w:basedOn w:val="Normal"/>
-    <w:next w:val="Normal"/>
+    <w:next w:val="BodyText"/>
     <w:uiPriority w:val="9"/>
     <w:unhideWhenUsed/>
     <w:qFormat/>
@@ -1198,7 +1307,7 @@
       <w:keepNext/>
       <w:keepLines/>
       <w:spacing w:before="200" w:after="0"/>
-      <w:outlineLvl w:val="1"/>
+      <w:outlineLvl w:val="4"/>
     </w:pPr>
     <w:rPr>
       <w:rFonts w:asciiTheme="majorHAnsi" w:eastAsiaTheme="majorEastAsia" w:hAnsiTheme="majorHAnsi" w:cstheme="majorBidi"/>
@@ -1209,15 +1318,36 @@
       <w:szCs w:val="24"/>
     </w:rPr>
   </w:style>
-  <w:style w:type="paragraph" w:styleId="BlockQuote">
-    <w:name w:val="Block Quote"/>
+  <w:style w:type="paragraph" w:styleId="Heading6">
+    <w:name w:val="Heading 6"/>
     <w:basedOn w:val="Normal"/>
-    <w:next w:val="Normal"/>
+    <w:next w:val="BodyText"/>
+    <w:uiPriority w:val="9"/>
+    <w:unhideWhenUsed/>
+    <w:qFormat/>
+    <w:pPr>
+      <w:keepNext/>
+      <w:keepLines/>
+      <w:spacing w:before="200" w:after="0"/>
+      <w:outlineLvl w:val="5"/>
+    </w:pPr>
+    <w:rPr>
+      <w:rFonts w:asciiTheme="majorHAnsi" w:eastAsiaTheme="majorEastAsia" w:hAnsiTheme="majorHAnsi" w:cstheme="majorBidi"/>
+      <w:color w:val="4F81BD" w:themeColor="accent1"/>
+      <w:sz w:val="24"/>
+      <w:szCs w:val="24"/>
+    </w:rPr>
+  </w:style>
+  <w:style w:type="paragraph" w:styleId="BlockText">
+    <w:name w:val="Block Text"/>
+    <w:basedOn w:val="BodyText"/>
+    <w:next w:val="BodyText"/>
     <w:uiPriority w:val="9"/>
     <w:unhideWhenUsed/>
     <w:qFormat/>
     <w:pPr>
       <w:spacing w:before="100" w:after="100"/>
+      <w:ind w:firstLine="0"/>
     </w:pPr>
     <w:rPr>
       <w:rFonts w:asciiTheme="majorHAnsi" w:eastAsiaTheme="majorEastAsia" w:hAnsiTheme="majorHAnsi" w:cstheme="majorBidi"/>
@@ -1254,7 +1384,7 @@
       </w:tblCellMar>
     </w:tblPr>
   </w:style>
-  <w:style w:type="paragraph" w:styleId="DefinitionTerm">
+  <w:style w:type="paragraph" w:customStyle="1" w:styleId="DefinitionTerm">
     <w:name w:val="Definition Term"/>
     <w:basedOn w:val="Normal"/>
     <w:next w:val="Definition"/>
@@ -1267,20 +1397,12 @@
       <w:b/>
     </w:rPr>
   </w:style>
-  <w:style w:type="paragraph" w:styleId="Definition">
+  <w:style w:type="paragraph" w:customStyle="1" w:styleId="Definition">
     <w:name w:val="Definition"/>
     <w:basedOn w:val="Normal"/>
   </w:style>
-  <w:style w:type="paragraph" w:styleId="BodyText">
-    <w:name w:val="Body Text"/>
-    <w:basedOn w:val="Normal"/>
-    <w:link w:val="BodyTextChar"/>
-    <w:pPr>
-      <w:spacing w:after="120"/>
-    </w:pPr>
-  </w:style>
-  <w:style w:type="paragraph" w:styleId="TableCaption">
-    <w:name w:val="Table Caption"/>
+  <w:style w:type="paragraph" w:styleId="Caption">
+    <w:name w:val="Caption"/>
     <w:basedOn w:val="Normal"/>
     <w:link w:val="BodyTextChar"/>
     <w:pPr>
@@ -1290,16 +1412,27 @@
       <w:i/>
     </w:rPr>
   </w:style>
-  <w:style w:type="paragraph" w:styleId="ImageCaption">
+  <w:style w:type="paragraph" w:customStyle="1" w:styleId="TableCaption">
+    <w:name w:val="Table Caption"/>
+    <w:basedOn w:val="Caption"/>
+    <w:pPr>
+      <w:keepNext/>
+    </w:pPr>
+  </w:style>
+  <w:style w:type="paragraph" w:customStyle="1" w:styleId="ImageCaption">
     <w:name w:val="Image Caption"/>
+    <w:basedOn w:val="Caption"/>
+  </w:style>
+  <w:style w:type="paragraph" w:customStyle="1" w:styleId="Figure">
+    <w:name w:val="Figure"/>
     <w:basedOn w:val="Normal"/>
-    <w:link w:val="BodyTextChar"/>
+  </w:style>
+  <w:style w:type="paragraph" w:customStyle="1" w:styleId="FigureWithCaption">
+    <w:name w:val="Figure with Caption"/>
+    <w:basedOn w:val="Figure"/>
     <w:pPr>
-      <w:spacing w:before="0" w:after="120"/>
+      <w:keepNext/>
     </w:pPr>
-    <w:rPr>
-      <w:i/>
-    </w:rPr>
   </w:style>
   <w:style w:type="character" w:customStyle="1" w:styleId="BodyTextChar">
     <w:name w:val="Body Text Char"/>
@@ -1314,18 +1447,36 @@
       <w:sz w:val="22"/>
     </w:rPr>
   </w:style>
-  <w:style w:type="character" w:customStyle="1" w:styleId="FootnoteRef">
-    <w:name w:val="Footnote Ref"/>
+  <w:style w:type="character" w:styleId="FootnoteReference">
+    <w:name w:val="Footnote Reference"/>
     <w:basedOn w:val="BodyTextChar"/>
     <w:rPr>
       <w:vertAlign w:val="superscript"/>
     </w:rPr>
   </w:style>
-  <w:style w:type="character" w:customStyle="1" w:styleId="Link">
-    <w:name w:val="Link"/>
+  <w:style w:type="character" w:styleId="Hyperlink">
+    <w:name w:val="Hyperlink"/>
     <w:basedOn w:val="BodyTextChar"/>
     <w:rPr>
       <w:color w:val="4F81BD" w:themeColor="accent1"/>
+    </w:rPr>
+  </w:style>
+  <w:style w:type="paragraph" w:styleId="TOCHeading">
+    <w:name w:val="TOC Heading"/>
+    <w:basedOn w:val="Heading1"/>
+    <w:next w:val="BodyText"/>
+    <w:uiPriority w:val="39"/>
+    <w:unhideWhenUsed/>
+    <w:qFormat/>
+    <w:pPr>
+      <w:spacing w:before="240" w:line="259" w:lineRule="auto"/>
+      <w:outlineLvl w:val="9"/>
+    </w:pPr>
+    <w:rPr>
+      <w:rFonts w:asciiTheme="majorHAnsi" w:eastAsiaTheme="majorEastAsia" w:hAnsiTheme="majorHAnsi" w:cstheme="majorBidi"/>
+      <w:b w:val="0"/>
+      <w:bCs w:val="0"/>
+      <w:color w:val="365F91" w:themeColor="accent1" w:themeShade="BF"/>
     </w:rPr>
   </w:style>
   <w:style w:type="paragraph" w:customStyle="1" w:styleId="SourceCode">
@@ -1334,13 +1485,16 @@
     <w:link w:val="VerbatimChar"/>
     <w:pPr>
       <w:wordWrap w:val="off"/>
+      <w:noProof/>
+      <w:shd w:val="clear" w:fill="f8f8f8"/>
     </w:pPr>
   </w:style>
   <w:style w:type="character" w:customStyle="1" w:styleId="KeywordTok">
     <w:name w:val="KeywordTok"/>
     <w:basedOn w:val="VerbatimChar"/>
     <w:rPr>
-      <w:color w:val="007020"/>
+      <w:color w:val="204a87"/>
+      <w:shd w:val="clear" w:fill="f8f8f8"/>
       <w:b/>
     </w:rPr>
   </w:style>
@@ -1348,49 +1502,125 @@
     <w:name w:val="DataTypeTok"/>
     <w:basedOn w:val="VerbatimChar"/>
     <w:rPr>
-      <w:color w:val="902000"/>
+      <w:color w:val="204a87"/>
+      <w:shd w:val="clear" w:fill="f8f8f8"/>
     </w:rPr>
   </w:style>
   <w:style w:type="character" w:customStyle="1" w:styleId="DecValTok">
     <w:name w:val="DecValTok"/>
     <w:basedOn w:val="VerbatimChar"/>
     <w:rPr>
-      <w:color w:val="40a070"/>
+      <w:color w:val="0000cf"/>
+      <w:shd w:val="clear" w:fill="f8f8f8"/>
     </w:rPr>
   </w:style>
   <w:style w:type="character" w:customStyle="1" w:styleId="BaseNTok">
     <w:name w:val="BaseNTok"/>
     <w:basedOn w:val="VerbatimChar"/>
     <w:rPr>
-      <w:color w:val="40a070"/>
+      <w:color w:val="0000cf"/>
+      <w:shd w:val="clear" w:fill="f8f8f8"/>
     </w:rPr>
   </w:style>
   <w:style w:type="character" w:customStyle="1" w:styleId="FloatTok">
     <w:name w:val="FloatTok"/>
     <w:basedOn w:val="VerbatimChar"/>
     <w:rPr>
-      <w:color w:val="40a070"/>
+      <w:color w:val="0000cf"/>
+      <w:shd w:val="clear" w:fill="f8f8f8"/>
+    </w:rPr>
+  </w:style>
+  <w:style w:type="character" w:customStyle="1" w:styleId="ConstantTok">
+    <w:name w:val="ConstantTok"/>
+    <w:basedOn w:val="VerbatimChar"/>
+    <w:rPr>
+      <w:color w:val="000000"/>
+      <w:shd w:val="clear" w:fill="f8f8f8"/>
     </w:rPr>
   </w:style>
   <w:style w:type="character" w:customStyle="1" w:styleId="CharTok">
     <w:name w:val="CharTok"/>
     <w:basedOn w:val="VerbatimChar"/>
     <w:rPr>
-      <w:color w:val="4070a0"/>
+      <w:color w:val="4e9a06"/>
+      <w:shd w:val="clear" w:fill="f8f8f8"/>
+    </w:rPr>
+  </w:style>
+  <w:style w:type="character" w:customStyle="1" w:styleId="SpecialCharTok">
+    <w:name w:val="SpecialCharTok"/>
+    <w:basedOn w:val="VerbatimChar"/>
+    <w:rPr>
+      <w:color w:val="000000"/>
+      <w:shd w:val="clear" w:fill="f8f8f8"/>
     </w:rPr>
   </w:style>
   <w:style w:type="character" w:customStyle="1" w:styleId="StringTok">
     <w:name w:val="StringTok"/>
     <w:basedOn w:val="VerbatimChar"/>
     <w:rPr>
-      <w:color w:val="4070a0"/>
+      <w:color w:val="4e9a06"/>
+      <w:shd w:val="clear" w:fill="f8f8f8"/>
+    </w:rPr>
+  </w:style>
+  <w:style w:type="character" w:customStyle="1" w:styleId="VerbatimStringTok">
+    <w:name w:val="VerbatimStringTok"/>
+    <w:basedOn w:val="VerbatimChar"/>
+    <w:rPr>
+      <w:color w:val="4e9a06"/>
+      <w:shd w:val="clear" w:fill="f8f8f8"/>
+    </w:rPr>
+  </w:style>
+  <w:style w:type="character" w:customStyle="1" w:styleId="SpecialStringTok">
+    <w:name w:val="SpecialStringTok"/>
+    <w:basedOn w:val="VerbatimChar"/>
+    <w:rPr>
+      <w:color w:val="4e9a06"/>
+      <w:shd w:val="clear" w:fill="f8f8f8"/>
+    </w:rPr>
+  </w:style>
+  <w:style w:type="character" w:customStyle="1" w:styleId="ImportTok">
+    <w:name w:val="ImportTok"/>
+    <w:basedOn w:val="VerbatimChar"/>
+    <w:rPr>
+      <w:shd w:val="clear" w:fill="f8f8f8"/>
     </w:rPr>
   </w:style>
   <w:style w:type="character" w:customStyle="1" w:styleId="CommentTok">
     <w:name w:val="CommentTok"/>
     <w:basedOn w:val="VerbatimChar"/>
     <w:rPr>
-      <w:color w:val="60a0b0"/>
+      <w:color w:val="8f5902"/>
+      <w:shd w:val="clear" w:fill="f8f8f8"/>
+      <w:i/>
+    </w:rPr>
+  </w:style>
+  <w:style w:type="character" w:customStyle="1" w:styleId="DocumentationTok">
+    <w:name w:val="DocumentationTok"/>
+    <w:basedOn w:val="VerbatimChar"/>
+    <w:rPr>
+      <w:color w:val="8f5902"/>
+      <w:shd w:val="clear" w:fill="f8f8f8"/>
+      <w:b/>
+      <w:i/>
+    </w:rPr>
+  </w:style>
+  <w:style w:type="character" w:customStyle="1" w:styleId="AnnotationTok">
+    <w:name w:val="AnnotationTok"/>
+    <w:basedOn w:val="VerbatimChar"/>
+    <w:rPr>
+      <w:color w:val="8f5902"/>
+      <w:shd w:val="clear" w:fill="f8f8f8"/>
+      <w:b/>
+      <w:i/>
+    </w:rPr>
+  </w:style>
+  <w:style w:type="character" w:customStyle="1" w:styleId="CommentVarTok">
+    <w:name w:val="CommentVarTok"/>
+    <w:basedOn w:val="VerbatimChar"/>
+    <w:rPr>
+      <w:color w:val="8f5902"/>
+      <w:shd w:val="clear" w:fill="f8f8f8"/>
+      <w:b/>
       <w:i/>
     </w:rPr>
   </w:style>
@@ -1398,152 +1628,115 @@
     <w:name w:val="OtherTok"/>
     <w:basedOn w:val="VerbatimChar"/>
     <w:rPr>
-      <w:color w:val="007020"/>
+      <w:color w:val="8f5902"/>
+      <w:shd w:val="clear" w:fill="f8f8f8"/>
+    </w:rPr>
+  </w:style>
+  <w:style w:type="character" w:customStyle="1" w:styleId="FunctionTok">
+    <w:name w:val="FunctionTok"/>
+    <w:basedOn w:val="VerbatimChar"/>
+    <w:rPr>
+      <w:color w:val="000000"/>
+      <w:shd w:val="clear" w:fill="f8f8f8"/>
+    </w:rPr>
+  </w:style>
+  <w:style w:type="character" w:customStyle="1" w:styleId="VariableTok">
+    <w:name w:val="VariableTok"/>
+    <w:basedOn w:val="VerbatimChar"/>
+    <w:rPr>
+      <w:color w:val="000000"/>
+      <w:shd w:val="clear" w:fill="f8f8f8"/>
+    </w:rPr>
+  </w:style>
+  <w:style w:type="character" w:customStyle="1" w:styleId="ControlFlowTok">
+    <w:name w:val="ControlFlowTok"/>
+    <w:basedOn w:val="VerbatimChar"/>
+    <w:rPr>
+      <w:color w:val="204a87"/>
+      <w:shd w:val="clear" w:fill="f8f8f8"/>
+      <w:b/>
+    </w:rPr>
+  </w:style>
+  <w:style w:type="character" w:customStyle="1" w:styleId="OperatorTok">
+    <w:name w:val="OperatorTok"/>
+    <w:basedOn w:val="VerbatimChar"/>
+    <w:rPr>
+      <w:color w:val="ce5c00"/>
+      <w:shd w:val="clear" w:fill="f8f8f8"/>
+      <w:b/>
+    </w:rPr>
+  </w:style>
+  <w:style w:type="character" w:customStyle="1" w:styleId="BuiltInTok">
+    <w:name w:val="BuiltInTok"/>
+    <w:basedOn w:val="VerbatimChar"/>
+    <w:rPr>
+      <w:shd w:val="clear" w:fill="f8f8f8"/>
+    </w:rPr>
+  </w:style>
+  <w:style w:type="character" w:customStyle="1" w:styleId="ExtensionTok">
+    <w:name w:val="ExtensionTok"/>
+    <w:basedOn w:val="VerbatimChar"/>
+    <w:rPr>
+      <w:shd w:val="clear" w:fill="f8f8f8"/>
+    </w:rPr>
+  </w:style>
+  <w:style w:type="character" w:customStyle="1" w:styleId="PreprocessorTok">
+    <w:name w:val="PreprocessorTok"/>
+    <w:basedOn w:val="VerbatimChar"/>
+    <w:rPr>
+      <w:color w:val="8f5902"/>
+      <w:shd w:val="clear" w:fill="f8f8f8"/>
+      <w:i/>
+    </w:rPr>
+  </w:style>
+  <w:style w:type="character" w:customStyle="1" w:styleId="AttributeTok">
+    <w:name w:val="AttributeTok"/>
+    <w:basedOn w:val="VerbatimChar"/>
+    <w:rPr>
+      <w:color w:val="c4a000"/>
+      <w:shd w:val="clear" w:fill="f8f8f8"/>
+    </w:rPr>
+  </w:style>
+  <w:style w:type="character" w:customStyle="1" w:styleId="RegionMarkerTok">
+    <w:name w:val="RegionMarkerTok"/>
+    <w:basedOn w:val="VerbatimChar"/>
+    <w:rPr>
+      <w:shd w:val="clear" w:fill="f8f8f8"/>
+    </w:rPr>
+  </w:style>
+  <w:style w:type="character" w:customStyle="1" w:styleId="InformationTok">
+    <w:name w:val="InformationTok"/>
+    <w:basedOn w:val="VerbatimChar"/>
+    <w:rPr>
+      <w:color w:val="8f5902"/>
+      <w:shd w:val="clear" w:fill="f8f8f8"/>
+      <w:b/>
+      <w:i/>
+    </w:rPr>
+  </w:style>
+  <w:style w:type="character" w:customStyle="1" w:styleId="WarningTok">
+    <w:name w:val="WarningTok"/>
+    <w:basedOn w:val="VerbatimChar"/>
+    <w:rPr>
+      <w:color w:val="8f5902"/>
+      <w:shd w:val="clear" w:fill="f8f8f8"/>
+      <w:b/>
+      <w:i/>
     </w:rPr>
   </w:style>
   <w:style w:type="character" w:customStyle="1" w:styleId="AlertTok">
     <w:name w:val="AlertTok"/>
     <w:basedOn w:val="VerbatimChar"/>
     <w:rPr>
-      <w:color w:val="ff0000"/>
-      <w:b/>
-    </w:rPr>
-  </w:style>
-  <w:style w:type="character" w:customStyle="1" w:styleId="FunctionTok">
-    <w:name w:val="FunctionTok"/>
-    <w:basedOn w:val="VerbatimChar"/>
-    <w:rPr>
-      <w:color w:val="06287e"/>
-    </w:rPr>
-  </w:style>
-  <w:style w:type="character" w:customStyle="1" w:styleId="RegionMarkerTok">
-    <w:name w:val="RegionMarkerTok"/>
-    <w:basedOn w:val="VerbatimChar"/>
-    <w:rPr/>
+      <w:color w:val="ef2929"/>
+      <w:shd w:val="clear" w:fill="f8f8f8"/>
+    </w:rPr>
   </w:style>
   <w:style w:type="character" w:customStyle="1" w:styleId="ErrorTok">
     <w:name w:val="ErrorTok"/>
     <w:basedOn w:val="VerbatimChar"/>
     <w:rPr>
-      <w:color w:val="ff0000"/>
-      <w:b/>
-    </w:rPr>
-  </w:style>
-  <w:style w:type="character" w:customStyle="1" w:styleId="NormalTok">
-    <w:name w:val="NormalTok"/>
-    <w:basedOn w:val="VerbatimChar"/>
-    <w:rPr/>
-  </w:style>
-  <w:style w:type="paragraph" w:customStyle="1" w:styleId="SourceCode">
-    <w:name w:val="Source Code"/>
-    <w:basedOn w:val="Normal"/>
-    <w:link w:val="VerbatimChar"/>
-    <w:pPr>
-      <w:wordWrap w:val="off"/>
-      <w:shd w:val="clear" w:fill="f8f8f8"/>
-    </w:pPr>
-  </w:style>
-  <w:style w:type="character" w:customStyle="1" w:styleId="KeywordTok">
-    <w:name w:val="KeywordTok"/>
-    <w:basedOn w:val="VerbatimChar"/>
-    <w:rPr>
-      <w:color w:val="204a87"/>
-      <w:shd w:val="clear" w:fill="f8f8f8"/>
-      <w:b/>
-    </w:rPr>
-  </w:style>
-  <w:style w:type="character" w:customStyle="1" w:styleId="DataTypeTok">
-    <w:name w:val="DataTypeTok"/>
-    <w:basedOn w:val="VerbatimChar"/>
-    <w:rPr>
-      <w:color w:val="204a87"/>
-      <w:shd w:val="clear" w:fill="f8f8f8"/>
-    </w:rPr>
-  </w:style>
-  <w:style w:type="character" w:customStyle="1" w:styleId="DecValTok">
-    <w:name w:val="DecValTok"/>
-    <w:basedOn w:val="VerbatimChar"/>
-    <w:rPr>
-      <w:color w:val="0000cf"/>
-      <w:shd w:val="clear" w:fill="f8f8f8"/>
-    </w:rPr>
-  </w:style>
-  <w:style w:type="character" w:customStyle="1" w:styleId="BaseNTok">
-    <w:name w:val="BaseNTok"/>
-    <w:basedOn w:val="VerbatimChar"/>
-    <w:rPr>
-      <w:color w:val="0000cf"/>
-      <w:shd w:val="clear" w:fill="f8f8f8"/>
-    </w:rPr>
-  </w:style>
-  <w:style w:type="character" w:customStyle="1" w:styleId="FloatTok">
-    <w:name w:val="FloatTok"/>
-    <w:basedOn w:val="VerbatimChar"/>
-    <w:rPr>
-      <w:color w:val="0000cf"/>
-      <w:shd w:val="clear" w:fill="f8f8f8"/>
-    </w:rPr>
-  </w:style>
-  <w:style w:type="character" w:customStyle="1" w:styleId="CharTok">
-    <w:name w:val="CharTok"/>
-    <w:basedOn w:val="VerbatimChar"/>
-    <w:rPr>
-      <w:color w:val="4e9a06"/>
-      <w:shd w:val="clear" w:fill="f8f8f8"/>
-    </w:rPr>
-  </w:style>
-  <w:style w:type="character" w:customStyle="1" w:styleId="StringTok">
-    <w:name w:val="StringTok"/>
-    <w:basedOn w:val="VerbatimChar"/>
-    <w:rPr>
-      <w:color w:val="4e9a06"/>
-      <w:shd w:val="clear" w:fill="f8f8f8"/>
-    </w:rPr>
-  </w:style>
-  <w:style w:type="character" w:customStyle="1" w:styleId="CommentTok">
-    <w:name w:val="CommentTok"/>
-    <w:basedOn w:val="VerbatimChar"/>
-    <w:rPr>
-      <w:color w:val="8f5902"/>
-      <w:shd w:val="clear" w:fill="f8f8f8"/>
-      <w:i/>
-    </w:rPr>
-  </w:style>
-  <w:style w:type="character" w:customStyle="1" w:styleId="OtherTok">
-    <w:name w:val="OtherTok"/>
-    <w:basedOn w:val="VerbatimChar"/>
-    <w:rPr>
-      <w:color w:val="8f5902"/>
-      <w:shd w:val="clear" w:fill="f8f8f8"/>
-    </w:rPr>
-  </w:style>
-  <w:style w:type="character" w:customStyle="1" w:styleId="AlertTok">
-    <w:name w:val="AlertTok"/>
-    <w:basedOn w:val="VerbatimChar"/>
-    <w:rPr>
-      <w:color w:val="ef2929"/>
-      <w:shd w:val="clear" w:fill="f8f8f8"/>
-    </w:rPr>
-  </w:style>
-  <w:style w:type="character" w:customStyle="1" w:styleId="FunctionTok">
-    <w:name w:val="FunctionTok"/>
-    <w:basedOn w:val="VerbatimChar"/>
-    <w:rPr>
-      <w:color w:val="000000"/>
-      <w:shd w:val="clear" w:fill="f8f8f8"/>
-    </w:rPr>
-  </w:style>
-  <w:style w:type="character" w:customStyle="1" w:styleId="RegionMarkerTok">
-    <w:name w:val="RegionMarkerTok"/>
-    <w:basedOn w:val="VerbatimChar"/>
-    <w:rPr>
-      <w:shd w:val="clear" w:fill="f8f8f8"/>
-    </w:rPr>
-  </w:style>
-  <w:style w:type="character" w:customStyle="1" w:styleId="ErrorTok">
-    <w:name w:val="ErrorTok"/>
-    <w:basedOn w:val="VerbatimChar"/>
-    <w:rPr>
+      <w:color w:val="a40000"/>
       <w:shd w:val="clear" w:fill="f8f8f8"/>
       <w:b/>
     </w:rPr>

</xml_diff>